<commit_message>
cv and owasp 10
</commit_message>
<xml_diff>
--- a/Godfrey_A_Lemi’s_CV.docx
+++ b/Godfrey_A_Lemi’s_CV.docx
@@ -518,7 +518,23 @@
           <w:color w:val="0070C0"/>
           <w:lang w:eastAsia="en-GB"/>
         </w:rPr>
-        <w:t>Development, Software design, Basic Cloud Infrastructure, Oracle, Git.</w:t>
+        <w:t>Development, Software design, Basic Cloud Infrastructure, Oracle, Git</w:t>
+      </w:r>
+      <w:r>
+        <w:rPr>
+          <w:rFonts w:ascii="Garamond" w:hAnsi="Garamond"/>
+          <w:color w:val="0070C0"/>
+          <w:lang w:eastAsia="en-GB"/>
+        </w:rPr>
+        <w:t>, Microsoft Office</w:t>
+      </w:r>
+      <w:r>
+        <w:rPr>
+          <w:rFonts w:ascii="Garamond" w:hAnsi="Garamond"/>
+          <w:color w:val="0070C0"/>
+          <w:lang w:eastAsia="en-GB"/>
+        </w:rPr>
+        <w:t>.</w:t>
       </w:r>
     </w:p>
     <w:p>
@@ -833,7 +849,6 @@
     </w:p>
     <w:p>
       <w:pPr>
-        <w:spacing w:after="0"/>
         <w:jc w:val="both"/>
         <w:rPr>
           <w:rFonts w:ascii="Garamond" w:hAnsi="Garamond"/>
@@ -917,56 +932,6 @@
           <w:lang w:eastAsia="en-GB"/>
         </w:rPr>
         <w:t xml:space="preserve">. </w:t>
-      </w:r>
-    </w:p>
-    <w:p>
-      <w:pPr>
-        <w:pStyle w:val="ListParagraph"/>
-        <w:numPr>
-          <w:ilvl w:val="0"/>
-          <w:numId w:val="19"/>
-        </w:numPr>
-        <w:spacing w:after="240"/>
-        <w:jc w:val="both"/>
-        <w:rPr>
-          <w:rFonts w:ascii="Garamond" w:hAnsi="Garamond"/>
-          <w:lang w:eastAsia="en-GB"/>
-        </w:rPr>
-      </w:pPr>
-      <w:r>
-        <w:rPr>
-          <w:rFonts w:ascii="Garamond" w:hAnsi="Garamond"/>
-          <w:lang w:eastAsia="en-GB"/>
-        </w:rPr>
-        <w:t xml:space="preserve">Automated the weekly process of creating </w:t>
-      </w:r>
-      <w:r>
-        <w:rPr>
-          <w:rFonts w:ascii="Garamond" w:hAnsi="Garamond"/>
-          <w:lang w:eastAsia="en-GB"/>
-        </w:rPr>
-        <w:t xml:space="preserve">financial and operational reports in excel, </w:t>
-      </w:r>
-      <w:r>
-        <w:rPr>
-          <w:rFonts w:ascii="Garamond" w:hAnsi="Garamond"/>
-          <w:lang w:eastAsia="en-GB"/>
-        </w:rPr>
-        <w:t xml:space="preserve">which </w:t>
-      </w:r>
-      <w:r>
-        <w:rPr>
-          <w:rFonts w:ascii="Garamond" w:hAnsi="Garamond"/>
-          <w:lang w:eastAsia="en-GB"/>
-        </w:rPr>
-        <w:t>previously involved</w:t>
-      </w:r>
-      <w:r>
-        <w:rPr>
-          <w:rFonts w:ascii="Garamond" w:hAnsi="Garamond"/>
-          <w:lang w:eastAsia="en-GB"/>
-        </w:rPr>
-        <w:t xml:space="preserve"> importing data from different sources online and manually inputting figures.</w:t>
       </w:r>
     </w:p>
     <w:p>

</xml_diff>